<commit_message>
Replace semicolon for LED template
</commit_message>
<xml_diff>
--- a/Lighting/LED/template 2.docx
+++ b/Lighting/LED/template 2.docx
@@ -92,7 +92,23 @@
           <w:color w:val="000000"/>
           <w:vertAlign w:val="subscript"/>
         </w:rPr>
-        <w:t>${i}</w:t>
+        <w:t>${</w:t>
+      </w:r>
+      <w:proofErr w:type="spellStart"/>
+      <w:r>
+        <w:rPr>
+          <w:color w:val="000000"/>
+          <w:vertAlign w:val="subscript"/>
+        </w:rPr>
+        <w:t>i</w:t>
+      </w:r>
+      <w:proofErr w:type="spellEnd"/>
+      <w:r>
+        <w:rPr>
+          <w:color w:val="000000"/>
+          <w:vertAlign w:val="subscript"/>
+        </w:rPr>
+        <w:t>}</w:t>
       </w:r>
       <w:r>
         <w:rPr>
@@ -141,11 +157,19 @@
         </w:rPr>
         <w:t>${</w:t>
       </w:r>
-      <w:r>
-        <w:rPr>
-          <w:vertAlign w:val="subscript"/>
-        </w:rPr>
-        <w:t>i}</w:t>
+      <w:proofErr w:type="spellStart"/>
+      <w:r>
+        <w:rPr>
+          <w:vertAlign w:val="subscript"/>
+        </w:rPr>
+        <w:t>i</w:t>
+      </w:r>
+      <w:proofErr w:type="spellEnd"/>
+      <w:r>
+        <w:rPr>
+          <w:vertAlign w:val="subscript"/>
+        </w:rPr>
+        <w:t>}</w:t>
       </w:r>
       <w:r>
         <w:rPr>
@@ -170,7 +194,21 @@
         <w:rPr>
           <w:vertAlign w:val="subscript"/>
         </w:rPr>
-        <w:t>${i}</w:t>
+        <w:t>${</w:t>
+      </w:r>
+      <w:proofErr w:type="spellStart"/>
+      <w:r>
+        <w:rPr>
+          <w:vertAlign w:val="subscript"/>
+        </w:rPr>
+        <w:t>i</w:t>
+      </w:r>
+      <w:proofErr w:type="spellEnd"/>
+      <w:r>
+        <w:rPr>
+          <w:vertAlign w:val="subscript"/>
+        </w:rPr>
+        <w:t>}</w:t>
       </w:r>
       <w:r>
         <w:t xml:space="preserve"> </w:t>
@@ -185,7 +223,21 @@
         <w:rPr>
           <w:vertAlign w:val="subscript"/>
         </w:rPr>
-        <w:t>${i}</w:t>
+        <w:t>${</w:t>
+      </w:r>
+      <w:proofErr w:type="spellStart"/>
+      <w:r>
+        <w:rPr>
+          <w:vertAlign w:val="subscript"/>
+        </w:rPr>
+        <w:t>i</w:t>
+      </w:r>
+      <w:proofErr w:type="spellEnd"/>
+      <w:r>
+        <w:rPr>
+          <w:vertAlign w:val="subscript"/>
+        </w:rPr>
+        <w:t>}</w:t>
       </w:r>
       <w:r>
         <w:t xml:space="preserve"> </w:t>
@@ -200,7 +252,21 @@
         <w:rPr>
           <w:vertAlign w:val="subscript"/>
         </w:rPr>
-        <w:t>${i}</w:t>
+        <w:t>${</w:t>
+      </w:r>
+      <w:proofErr w:type="spellStart"/>
+      <w:r>
+        <w:rPr>
+          <w:vertAlign w:val="subscript"/>
+        </w:rPr>
+        <w:t>i</w:t>
+      </w:r>
+      <w:proofErr w:type="spellEnd"/>
+      <w:r>
+        <w:rPr>
+          <w:vertAlign w:val="subscript"/>
+        </w:rPr>
+        <w:t>}</w:t>
       </w:r>
       <w:r>
         <w:t xml:space="preserve"> - PN</w:t>
@@ -209,7 +275,21 @@
         <w:rPr>
           <w:vertAlign w:val="subscript"/>
         </w:rPr>
-        <w:t>${i}</w:t>
+        <w:t>${</w:t>
+      </w:r>
+      <w:proofErr w:type="spellStart"/>
+      <w:r>
+        <w:rPr>
+          <w:vertAlign w:val="subscript"/>
+        </w:rPr>
+        <w:t>i</w:t>
+      </w:r>
+      <w:proofErr w:type="spellEnd"/>
+      <w:r>
+        <w:rPr>
+          <w:vertAlign w:val="subscript"/>
+        </w:rPr>
+        <w:t>}</w:t>
       </w:r>
       <w:r>
         <w:t xml:space="preserve"> </w:t>
@@ -224,7 +304,21 @@
         <w:rPr>
           <w:vertAlign w:val="subscript"/>
         </w:rPr>
-        <w:t>${i}</w:t>
+        <w:t>${</w:t>
+      </w:r>
+      <w:proofErr w:type="spellStart"/>
+      <w:r>
+        <w:rPr>
+          <w:vertAlign w:val="subscript"/>
+        </w:rPr>
+        <w:t>i</w:t>
+      </w:r>
+      <w:proofErr w:type="spellEnd"/>
+      <w:r>
+        <w:rPr>
+          <w:vertAlign w:val="subscript"/>
+        </w:rPr>
+        <w:t>}</w:t>
       </w:r>
       <w:r>
         <w:t xml:space="preserve"> </w:t>
@@ -239,7 +333,21 @@
         <w:rPr>
           <w:vertAlign w:val="subscript"/>
         </w:rPr>
-        <w:t>${i}</w:t>
+        <w:t>${</w:t>
+      </w:r>
+      <w:proofErr w:type="spellStart"/>
+      <w:r>
+        <w:rPr>
+          <w:vertAlign w:val="subscript"/>
+        </w:rPr>
+        <w:t>i</w:t>
+      </w:r>
+      <w:proofErr w:type="spellEnd"/>
+      <w:r>
+        <w:rPr>
+          <w:vertAlign w:val="subscript"/>
+        </w:rPr>
+        <w:t>}</w:t>
       </w:r>
       <w:r>
         <w:t>)</w:t>
@@ -270,6 +378,7 @@
           <w:szCs w:val="21"/>
         </w:rPr>
       </w:pPr>
+      <w:proofErr w:type="gramStart"/>
       <w:r>
         <w:rPr>
           <w:iCs/>
@@ -282,6 +391,7 @@
         </w:rPr>
         <w:t>here</w:t>
       </w:r>
+      <w:proofErr w:type="gramEnd"/>
       <w:r>
         <w:rPr>
           <w:iCs/>
@@ -304,11 +414,31 @@
         <w:rPr>
           <w:vertAlign w:val="subscript"/>
         </w:rPr>
-        <w:t>${i}</w:t>
-      </w:r>
-      <w:r>
-        <w:tab/>
-        <w:t>= Current number of ${PREV}; ${CN}</w:t>
+        <w:t>${</w:t>
+      </w:r>
+      <w:proofErr w:type="spellStart"/>
+      <w:r>
+        <w:rPr>
+          <w:vertAlign w:val="subscript"/>
+        </w:rPr>
+        <w:t>i</w:t>
+      </w:r>
+      <w:proofErr w:type="spellEnd"/>
+      <w:r>
+        <w:rPr>
+          <w:vertAlign w:val="subscript"/>
+        </w:rPr>
+        <w:t>}</w:t>
+      </w:r>
+      <w:r>
+        <w:tab/>
+        <w:t>= Current number of ${PREV}</w:t>
+      </w:r>
+      <w:r>
+        <w:t>:</w:t>
+      </w:r>
+      <w:r>
+        <w:t xml:space="preserve"> ${CN}</w:t>
       </w:r>
     </w:p>
     <w:p>
@@ -329,11 +459,31 @@
         <w:rPr>
           <w:vertAlign w:val="subscript"/>
         </w:rPr>
-        <w:t>${i}</w:t>
-      </w:r>
-      <w:r>
-        <w:tab/>
-        <w:t>= Power rating of current ${PREV} in ${AREA}; ${C</w:t>
+        <w:t>${</w:t>
+      </w:r>
+      <w:proofErr w:type="spellStart"/>
+      <w:r>
+        <w:rPr>
+          <w:vertAlign w:val="subscript"/>
+        </w:rPr>
+        <w:t>i</w:t>
+      </w:r>
+      <w:proofErr w:type="spellEnd"/>
+      <w:r>
+        <w:rPr>
+          <w:vertAlign w:val="subscript"/>
+        </w:rPr>
+        <w:t>}</w:t>
+      </w:r>
+      <w:r>
+        <w:tab/>
+        <w:t>= Power rating of current ${PREV} in ${AREA}</w:t>
+      </w:r>
+      <w:r>
+        <w:t>:</w:t>
+      </w:r>
+      <w:r>
+        <w:t xml:space="preserve"> ${C</w:t>
       </w:r>
       <w:r>
         <w:t>PR</w:t>
@@ -357,12 +507,45 @@
         <w:rPr>
           <w:vertAlign w:val="subscript"/>
         </w:rPr>
-        <w:t>${i}</w:t>
-      </w:r>
-      <w:r>
-        <w:tab/>
-        <w:t>= Current Operating hours of lights in ${AREA}; ${COH} hrs/yr</w:t>
-      </w:r>
+        <w:t>${</w:t>
+      </w:r>
+      <w:proofErr w:type="spellStart"/>
+      <w:r>
+        <w:rPr>
+          <w:vertAlign w:val="subscript"/>
+        </w:rPr>
+        <w:t>i</w:t>
+      </w:r>
+      <w:proofErr w:type="spellEnd"/>
+      <w:r>
+        <w:rPr>
+          <w:vertAlign w:val="subscript"/>
+        </w:rPr>
+        <w:t>}</w:t>
+      </w:r>
+      <w:r>
+        <w:tab/>
+        <w:t>= Current Operating hours of lights in ${AREA}</w:t>
+      </w:r>
+      <w:r>
+        <w:t>:</w:t>
+      </w:r>
+      <w:r>
+        <w:t xml:space="preserve"> ${COH} </w:t>
+      </w:r>
+      <w:proofErr w:type="spellStart"/>
+      <w:r>
+        <w:t>hrs</w:t>
+      </w:r>
+      <w:proofErr w:type="spellEnd"/>
+      <w:r>
+        <w:t>/</w:t>
+      </w:r>
+      <w:proofErr w:type="spellStart"/>
+      <w:r>
+        <w:t>yr</w:t>
+      </w:r>
+      <w:proofErr w:type="spellEnd"/>
       <w:r>
         <w:t xml:space="preserve"> (${CHR} hours per day, ${CDY} days per week, ${CWK} weeks per year)</w:t>
       </w:r>
@@ -382,11 +565,31 @@
         <w:rPr>
           <w:vertAlign w:val="subscript"/>
         </w:rPr>
-        <w:t>${i}</w:t>
-      </w:r>
-      <w:r>
-        <w:tab/>
-        <w:t>= Proposed number of LED bulbs; ${PN}</w:t>
+        <w:t>${</w:t>
+      </w:r>
+      <w:proofErr w:type="spellStart"/>
+      <w:r>
+        <w:rPr>
+          <w:vertAlign w:val="subscript"/>
+        </w:rPr>
+        <w:t>i</w:t>
+      </w:r>
+      <w:proofErr w:type="spellEnd"/>
+      <w:r>
+        <w:rPr>
+          <w:vertAlign w:val="subscript"/>
+        </w:rPr>
+        <w:t>}</w:t>
+      </w:r>
+      <w:r>
+        <w:tab/>
+        <w:t>= Proposed number of LED bulbs</w:t>
+      </w:r>
+      <w:r>
+        <w:t>:</w:t>
+      </w:r>
+      <w:r>
+        <w:t xml:space="preserve"> ${PN}</w:t>
       </w:r>
     </w:p>
     <w:p>
@@ -407,11 +610,31 @@
         <w:rPr>
           <w:vertAlign w:val="subscript"/>
         </w:rPr>
-        <w:t>${i}</w:t>
-      </w:r>
-      <w:r>
-        <w:tab/>
-        <w:t>= Power rating of proposed LED bulbs in ${AREA}; ${P</w:t>
+        <w:t>${</w:t>
+      </w:r>
+      <w:proofErr w:type="spellStart"/>
+      <w:r>
+        <w:rPr>
+          <w:vertAlign w:val="subscript"/>
+        </w:rPr>
+        <w:t>i</w:t>
+      </w:r>
+      <w:proofErr w:type="spellEnd"/>
+      <w:r>
+        <w:rPr>
+          <w:vertAlign w:val="subscript"/>
+        </w:rPr>
+        <w:t>}</w:t>
+      </w:r>
+      <w:r>
+        <w:tab/>
+        <w:t>= Power rating of proposed LED bulbs in ${AREA}</w:t>
+      </w:r>
+      <w:r>
+        <w:t>:</w:t>
+      </w:r>
+      <w:r>
+        <w:t xml:space="preserve"> ${P</w:t>
       </w:r>
       <w:r>
         <w:t>PR</w:t>
@@ -435,14 +658,47 @@
         <w:rPr>
           <w:vertAlign w:val="subscript"/>
         </w:rPr>
-        <w:t>${i}</w:t>
-      </w:r>
-      <w:r>
-        <w:tab/>
-      </w:r>
-      <w:r>
-        <w:t>= Proposed operating hours of lights in ${AREA}; ${POH} hrs/yr</w:t>
-      </w:r>
+        <w:t>${</w:t>
+      </w:r>
+      <w:proofErr w:type="spellStart"/>
+      <w:r>
+        <w:rPr>
+          <w:vertAlign w:val="subscript"/>
+        </w:rPr>
+        <w:t>i</w:t>
+      </w:r>
+      <w:proofErr w:type="spellEnd"/>
+      <w:r>
+        <w:rPr>
+          <w:vertAlign w:val="subscript"/>
+        </w:rPr>
+        <w:t>}</w:t>
+      </w:r>
+      <w:r>
+        <w:tab/>
+      </w:r>
+      <w:r>
+        <w:t>= Proposed operating hours of lights in ${AREA}</w:t>
+      </w:r>
+      <w:r>
+        <w:t>:</w:t>
+      </w:r>
+      <w:r>
+        <w:t xml:space="preserve"> ${POH} </w:t>
+      </w:r>
+      <w:proofErr w:type="spellStart"/>
+      <w:r>
+        <w:t>hrs</w:t>
+      </w:r>
+      <w:proofErr w:type="spellEnd"/>
+      <w:r>
+        <w:t>/</w:t>
+      </w:r>
+      <w:proofErr w:type="spellStart"/>
+      <w:r>
+        <w:t>yr</w:t>
+      </w:r>
+      <w:proofErr w:type="spellEnd"/>
       <w:r>
         <w:t xml:space="preserve"> (${PHR} hours per day, ${PDY} days per week, ${PWK} weeks per year)</w:t>
       </w:r>
@@ -466,7 +722,13 @@
       </w:r>
       <w:r>
         <w:tab/>
-        <w:t>= Conversion constant; 1,000 W/kW</w:t>
+        <w:t>= Conversion constant</w:t>
+      </w:r>
+      <w:r>
+        <w:t>:</w:t>
+      </w:r>
+      <w:r>
+        <w:t xml:space="preserve"> 1,000 W/kW</w:t>
       </w:r>
     </w:p>
     <w:p>
@@ -484,7 +746,21 @@
         <w:rPr>
           <w:vertAlign w:val="subscript"/>
         </w:rPr>
-        <w:t>${i}</w:t>
+        <w:t>${</w:t>
+      </w:r>
+      <w:proofErr w:type="spellStart"/>
+      <w:r>
+        <w:rPr>
+          <w:vertAlign w:val="subscript"/>
+        </w:rPr>
+        <w:t>i</w:t>
+      </w:r>
+      <w:proofErr w:type="spellEnd"/>
+      <w:r>
+        <w:rPr>
+          <w:vertAlign w:val="subscript"/>
+        </w:rPr>
+        <w:t>}</w:t>
       </w:r>
       <w:r>
         <w:t xml:space="preserve">, </w:t>
@@ -520,7 +796,21 @@
         <w:rPr>
           <w:vertAlign w:val="subscript"/>
         </w:rPr>
-        <w:t>${i}</w:t>
+        <w:t>${</w:t>
+      </w:r>
+      <w:proofErr w:type="spellStart"/>
+      <w:r>
+        <w:rPr>
+          <w:vertAlign w:val="subscript"/>
+        </w:rPr>
+        <w:t>i</w:t>
+      </w:r>
+      <w:proofErr w:type="spellEnd"/>
+      <w:r>
+        <w:rPr>
+          <w:vertAlign w:val="subscript"/>
+        </w:rPr>
+        <w:t>}</w:t>
       </w:r>
       <w:r>
         <w:tab/>
@@ -539,7 +829,23 @@
         <w:sym w:font="Symbol" w:char="F0B4"/>
       </w:r>
       <w:r>
-        <w:t xml:space="preserve"> ${COH} hrs/yr - ${PN} </w:t>
+        <w:t xml:space="preserve"> ${COH} </w:t>
+      </w:r>
+      <w:proofErr w:type="spellStart"/>
+      <w:r>
+        <w:t>hrs</w:t>
+      </w:r>
+      <w:proofErr w:type="spellEnd"/>
+      <w:r>
+        <w:t>/</w:t>
+      </w:r>
+      <w:proofErr w:type="spellStart"/>
+      <w:r>
+        <w:t>yr</w:t>
+      </w:r>
+      <w:proofErr w:type="spellEnd"/>
+      <w:r>
+        <w:t xml:space="preserve"> - ${PN} </w:t>
       </w:r>
       <w:r>
         <w:sym w:font="Symbol" w:char="F0B4"/>
@@ -551,7 +857,23 @@
         <w:sym w:font="Symbol" w:char="F0B4"/>
       </w:r>
       <w:r>
-        <w:t xml:space="preserve"> ${POH} hrs/yr)</w:t>
+        <w:t xml:space="preserve"> ${POH} </w:t>
+      </w:r>
+      <w:proofErr w:type="spellStart"/>
+      <w:r>
+        <w:t>hrs</w:t>
+      </w:r>
+      <w:proofErr w:type="spellEnd"/>
+      <w:r>
+        <w:t>/</w:t>
+      </w:r>
+      <w:proofErr w:type="spellStart"/>
+      <w:r>
+        <w:t>yr</w:t>
+      </w:r>
+      <w:proofErr w:type="spellEnd"/>
+      <w:r>
+        <w:t>)</w:t>
       </w:r>
       <w:r>
         <w:t xml:space="preserve"> / </w:t>
@@ -578,11 +900,16 @@
         <w:tab/>
       </w:r>
       <w:r>
-        <w:t>= ${ES</w:t>
-      </w:r>
-      <w:r>
-        <w:t>i</w:t>
-      </w:r>
+        <w:t>= ${</w:t>
+      </w:r>
+      <w:proofErr w:type="spellStart"/>
+      <w:r>
+        <w:t>ES</w:t>
+      </w:r>
+      <w:r>
+        <w:t>i</w:t>
+      </w:r>
+      <w:proofErr w:type="spellEnd"/>
       <w:r>
         <w:t>} kWh/yr.</w:t>
       </w:r>
@@ -602,7 +929,21 @@
         <w:rPr>
           <w:vertAlign w:val="subscript"/>
         </w:rPr>
-        <w:t>${i}</w:t>
+        <w:t>${</w:t>
+      </w:r>
+      <w:proofErr w:type="spellStart"/>
+      <w:r>
+        <w:rPr>
+          <w:vertAlign w:val="subscript"/>
+        </w:rPr>
+        <w:t>i</w:t>
+      </w:r>
+      <w:proofErr w:type="spellEnd"/>
+      <w:r>
+        <w:rPr>
+          <w:vertAlign w:val="subscript"/>
+        </w:rPr>
+        <w:t>}</w:t>
       </w:r>
       <w:r>
         <w:t>, if the lights in a specific area were replaced with LED bulbs:</w:t>
@@ -634,7 +975,21 @@
         <w:rPr>
           <w:vertAlign w:val="subscript"/>
         </w:rPr>
-        <w:t>${i}</w:t>
+        <w:t>${</w:t>
+      </w:r>
+      <w:proofErr w:type="spellStart"/>
+      <w:r>
+        <w:rPr>
+          <w:vertAlign w:val="subscript"/>
+        </w:rPr>
+        <w:t>i</w:t>
+      </w:r>
+      <w:proofErr w:type="spellEnd"/>
+      <w:r>
+        <w:rPr>
+          <w:vertAlign w:val="subscript"/>
+        </w:rPr>
+        <w:t>}</w:t>
       </w:r>
       <w:r>
         <w:tab/>
@@ -652,7 +1007,21 @@
         <w:rPr>
           <w:vertAlign w:val="subscript"/>
         </w:rPr>
-        <w:t>${i}</w:t>
+        <w:t>${</w:t>
+      </w:r>
+      <w:proofErr w:type="spellStart"/>
+      <w:r>
+        <w:rPr>
+          <w:vertAlign w:val="subscript"/>
+        </w:rPr>
+        <w:t>i</w:t>
+      </w:r>
+      <w:proofErr w:type="spellEnd"/>
+      <w:r>
+        <w:rPr>
+          <w:vertAlign w:val="subscript"/>
+        </w:rPr>
+        <w:t>}</w:t>
       </w:r>
       <w:r>
         <w:t xml:space="preserve"> </w:t>
@@ -667,7 +1036,21 @@
         <w:rPr>
           <w:vertAlign w:val="subscript"/>
         </w:rPr>
-        <w:t>${i}</w:t>
+        <w:t>${</w:t>
+      </w:r>
+      <w:proofErr w:type="spellStart"/>
+      <w:r>
+        <w:rPr>
+          <w:vertAlign w:val="subscript"/>
+        </w:rPr>
+        <w:t>i</w:t>
+      </w:r>
+      <w:proofErr w:type="spellEnd"/>
+      <w:r>
+        <w:rPr>
+          <w:vertAlign w:val="subscript"/>
+        </w:rPr>
+        <w:t>}</w:t>
       </w:r>
       <w:r>
         <w:t xml:space="preserve"> - PN</w:t>
@@ -676,7 +1059,21 @@
         <w:rPr>
           <w:vertAlign w:val="subscript"/>
         </w:rPr>
-        <w:t>${i}</w:t>
+        <w:t>${</w:t>
+      </w:r>
+      <w:proofErr w:type="spellStart"/>
+      <w:r>
+        <w:rPr>
+          <w:vertAlign w:val="subscript"/>
+        </w:rPr>
+        <w:t>i</w:t>
+      </w:r>
+      <w:proofErr w:type="spellEnd"/>
+      <w:r>
+        <w:rPr>
+          <w:vertAlign w:val="subscript"/>
+        </w:rPr>
+        <w:t>}</w:t>
       </w:r>
       <w:r>
         <w:t xml:space="preserve"> </w:t>
@@ -691,7 +1088,21 @@
         <w:rPr>
           <w:vertAlign w:val="subscript"/>
         </w:rPr>
-        <w:t>${i}</w:t>
+        <w:t>${</w:t>
+      </w:r>
+      <w:proofErr w:type="spellStart"/>
+      <w:r>
+        <w:rPr>
+          <w:vertAlign w:val="subscript"/>
+        </w:rPr>
+        <w:t>i</w:t>
+      </w:r>
+      <w:proofErr w:type="spellEnd"/>
+      <w:r>
+        <w:rPr>
+          <w:vertAlign w:val="subscript"/>
+        </w:rPr>
+        <w:t>}</w:t>
       </w:r>
       <w:r>
         <w:t>)</w:t>
@@ -712,7 +1123,21 @@
         <w:rPr>
           <w:vertAlign w:val="subscript"/>
         </w:rPr>
-        <w:t>${i}</w:t>
+        <w:t>${</w:t>
+      </w:r>
+      <w:proofErr w:type="spellStart"/>
+      <w:r>
+        <w:rPr>
+          <w:vertAlign w:val="subscript"/>
+        </w:rPr>
+        <w:t>i</w:t>
+      </w:r>
+      <w:proofErr w:type="spellEnd"/>
+      <w:r>
+        <w:rPr>
+          <w:vertAlign w:val="subscript"/>
+        </w:rPr>
+        <w:t>}</w:t>
       </w:r>
       <w:r>
         <w:t xml:space="preserve"> </w:t>
@@ -744,12 +1169,14 @@
         <w:spacing w:line="360" w:lineRule="auto"/>
         <w:jc w:val="both"/>
       </w:pPr>
+      <w:proofErr w:type="gramStart"/>
       <w:r>
         <w:t>w</w:t>
       </w:r>
       <w:r>
         <w:t>here</w:t>
       </w:r>
+      <w:proofErr w:type="gramEnd"/>
       <w:r>
         <w:t>,</w:t>
       </w:r>
@@ -769,7 +1196,21 @@
         <w:rPr>
           <w:vertAlign w:val="subscript"/>
         </w:rPr>
-        <w:t>${i}</w:t>
+        <w:t>${</w:t>
+      </w:r>
+      <w:proofErr w:type="spellStart"/>
+      <w:r>
+        <w:rPr>
+          <w:vertAlign w:val="subscript"/>
+        </w:rPr>
+        <w:t>i</w:t>
+      </w:r>
+      <w:proofErr w:type="spellEnd"/>
+      <w:r>
+        <w:rPr>
+          <w:vertAlign w:val="subscript"/>
+        </w:rPr>
+        <w:t>}</w:t>
       </w:r>
       <w:r>
         <w:tab/>
@@ -796,7 +1237,13 @@
       </w:r>
       <w:r>
         <w:tab/>
-        <w:t>= Convection constant; 12 months per year</w:t>
+        <w:t>= Convection constant</w:t>
+      </w:r>
+      <w:r>
+        <w:t>:</w:t>
+      </w:r>
+      <w:r>
+        <w:t xml:space="preserve"> 12 months per year</w:t>
       </w:r>
     </w:p>
     <w:p>
@@ -823,7 +1270,21 @@
         <w:rPr>
           <w:vertAlign w:val="subscript"/>
         </w:rPr>
-        <w:t>${i}</w:t>
+        <w:t>${</w:t>
+      </w:r>
+      <w:proofErr w:type="spellStart"/>
+      <w:r>
+        <w:rPr>
+          <w:vertAlign w:val="subscript"/>
+        </w:rPr>
+        <w:t>i</w:t>
+      </w:r>
+      <w:proofErr w:type="spellEnd"/>
+      <w:r>
+        <w:rPr>
+          <w:vertAlign w:val="subscript"/>
+        </w:rPr>
+        <w:t>}</w:t>
       </w:r>
       <w:r>
         <w:t>,</w:t>
@@ -852,7 +1313,21 @@
         <w:rPr>
           <w:vertAlign w:val="subscript"/>
         </w:rPr>
-        <w:t>${i}</w:t>
+        <w:t>${</w:t>
+      </w:r>
+      <w:proofErr w:type="spellStart"/>
+      <w:r>
+        <w:rPr>
+          <w:vertAlign w:val="subscript"/>
+        </w:rPr>
+        <w:t>i</w:t>
+      </w:r>
+      <w:proofErr w:type="spellEnd"/>
+      <w:r>
+        <w:rPr>
+          <w:vertAlign w:val="subscript"/>
+        </w:rPr>
+        <w:t>}</w:t>
       </w:r>
       <w:r>
         <w:tab/>
@@ -886,7 +1361,15 @@
         <w:t>${CF}</w:t>
       </w:r>
       <w:r>
-        <w:t xml:space="preserve">%/mo </w:t>
+        <w:t>%/</w:t>
+      </w:r>
+      <w:proofErr w:type="spellStart"/>
+      <w:r>
+        <w:t>mo</w:t>
+      </w:r>
+      <w:proofErr w:type="spellEnd"/>
+      <w:r>
+        <w:t xml:space="preserve"> </w:t>
       </w:r>
       <w:r>
         <w:sym w:font="Symbol" w:char="F0B4"/>
@@ -897,14 +1380,24 @@
       <w:r>
         <w:t xml:space="preserve"> </w:t>
       </w:r>
+      <w:proofErr w:type="spellStart"/>
       <w:r>
         <w:t>mo</w:t>
       </w:r>
       <w:r>
         <w:t>s</w:t>
       </w:r>
-      <w:r>
-        <w:t xml:space="preserve">/yr </w:t>
+      <w:proofErr w:type="spellEnd"/>
+      <w:r>
+        <w:t>/</w:t>
+      </w:r>
+      <w:proofErr w:type="spellStart"/>
+      <w:r>
+        <w:t>yr</w:t>
+      </w:r>
+      <w:proofErr w:type="spellEnd"/>
+      <w:r>
+        <w:t xml:space="preserve"> </w:t>
       </w:r>
       <w:r>
         <w:t xml:space="preserve">/ </w:t>

</xml_diff>